<commit_message>
chapter 3 nearly all comments from Bastian corrected
</commit_message>
<xml_diff>
--- a/ToDo.docx
+++ b/ToDo.docx
@@ -369,6 +369,102 @@
           <w:lang w:val="de-DE"/>
         </w:rPr>
         <w:t>Evaluierung -&gt; Validierung</w:t>
+      </w:r>
+    </w:p>
+    <w:p>
+      <w:pPr>
+        <w:pStyle w:val="ListParagraph"/>
+        <w:numPr>
+          <w:ilvl w:val="0"/>
+          <w:numId w:val="1"/>
+        </w:numPr>
+        <w:rPr>
+          <w:rFonts w:ascii="Segoe UI" w:hAnsi="Segoe UI" w:cs="Segoe UI"/>
+          <w:sz w:val="28"/>
+          <w:szCs w:val="28"/>
+          <w:lang w:val="de-DE"/>
+        </w:rPr>
+      </w:pPr>
+      <w:r>
+        <w:rPr>
+          <w:rFonts w:ascii="Segoe UI" w:hAnsi="Segoe UI" w:cs="Segoe UI"/>
+          <w:sz w:val="28"/>
+          <w:szCs w:val="28"/>
+          <w:lang w:val="de-DE"/>
+        </w:rPr>
+        <w:t>Und statt and (Butz und Rümelin)</w:t>
+      </w:r>
+    </w:p>
+    <w:p>
+      <w:pPr>
+        <w:pStyle w:val="ListParagraph"/>
+        <w:numPr>
+          <w:ilvl w:val="0"/>
+          <w:numId w:val="1"/>
+        </w:numPr>
+        <w:rPr>
+          <w:rFonts w:ascii="Segoe UI" w:hAnsi="Segoe UI" w:cs="Segoe UI"/>
+          <w:sz w:val="28"/>
+          <w:szCs w:val="28"/>
+          <w:lang w:val="de-DE"/>
+        </w:rPr>
+      </w:pPr>
+      <w:r>
+        <w:rPr>
+          <w:rFonts w:ascii="Segoe UI" w:hAnsi="Segoe UI" w:cs="Segoe UI"/>
+          <w:sz w:val="28"/>
+          <w:szCs w:val="28"/>
+          <w:lang w:val="de-DE"/>
+        </w:rPr>
+        <w:t>Listen-Navigation</w:t>
+      </w:r>
+    </w:p>
+    <w:p>
+      <w:pPr>
+        <w:pStyle w:val="ListParagraph"/>
+        <w:numPr>
+          <w:ilvl w:val="0"/>
+          <w:numId w:val="1"/>
+        </w:numPr>
+        <w:rPr>
+          <w:rFonts w:ascii="Segoe UI" w:hAnsi="Segoe UI" w:cs="Segoe UI"/>
+          <w:sz w:val="28"/>
+          <w:szCs w:val="28"/>
+          <w:lang w:val="de-DE"/>
+        </w:rPr>
+      </w:pPr>
+      <w:r>
+        <w:rPr>
+          <w:rFonts w:ascii="Segoe UI" w:hAnsi="Segoe UI" w:cs="Segoe UI"/>
+          <w:sz w:val="28"/>
+          <w:szCs w:val="28"/>
+          <w:lang w:val="de-DE"/>
+        </w:rPr>
+        <w:t>Sprache in der Vergangenheit</w:t>
+      </w:r>
+    </w:p>
+    <w:p>
+      <w:pPr>
+        <w:pStyle w:val="ListParagraph"/>
+        <w:numPr>
+          <w:ilvl w:val="0"/>
+          <w:numId w:val="1"/>
+        </w:numPr>
+        <w:rPr>
+          <w:rFonts w:ascii="Segoe UI" w:hAnsi="Segoe UI" w:cs="Segoe UI"/>
+          <w:sz w:val="28"/>
+          <w:szCs w:val="28"/>
+          <w:lang w:val="de-DE"/>
+        </w:rPr>
+      </w:pPr>
+      <w:r>
+        <w:rPr>
+          <w:rFonts w:ascii="Segoe UI" w:hAnsi="Segoe UI" w:cs="Segoe UI"/>
+          <w:sz w:val="28"/>
+          <w:szCs w:val="28"/>
+          <w:lang w:val="de-DE"/>
+        </w:rPr>
+        <w:t>Warnings entfernen</w:t>
       </w:r>
     </w:p>
     <w:p>

</xml_diff>

<commit_message>
chapter 6 Umstrukturierung und Verbesserung
</commit_message>
<xml_diff>
--- a/ToDo.docx
+++ b/ToDo.docx
@@ -346,143 +346,176 @@
         </w:rPr>
         <w:t>Boxplot fuer Interaktionszeiten</w:t>
       </w:r>
-    </w:p>
-    <w:p>
-      <w:pPr>
-        <w:pStyle w:val="ListParagraph"/>
-        <w:numPr>
-          <w:ilvl w:val="0"/>
-          <w:numId w:val="1"/>
-        </w:numPr>
-        <w:rPr>
-          <w:rFonts w:ascii="Segoe UI" w:hAnsi="Segoe UI" w:cs="Segoe UI"/>
-          <w:sz w:val="28"/>
-          <w:szCs w:val="28"/>
-          <w:lang w:val="de-DE"/>
-        </w:rPr>
-      </w:pPr>
-      <w:r>
-        <w:rPr>
-          <w:rFonts w:ascii="Segoe UI" w:hAnsi="Segoe UI" w:cs="Segoe UI"/>
-          <w:sz w:val="28"/>
-          <w:szCs w:val="28"/>
-          <w:lang w:val="de-DE"/>
-        </w:rPr>
-        <w:t>Evaluierung -&gt; Validierung</w:t>
-      </w:r>
-    </w:p>
-    <w:p>
-      <w:pPr>
-        <w:pStyle w:val="ListParagraph"/>
-        <w:numPr>
-          <w:ilvl w:val="0"/>
-          <w:numId w:val="1"/>
-        </w:numPr>
-        <w:rPr>
-          <w:rFonts w:ascii="Segoe UI" w:hAnsi="Segoe UI" w:cs="Segoe UI"/>
-          <w:sz w:val="28"/>
-          <w:szCs w:val="28"/>
-          <w:lang w:val="de-DE"/>
-        </w:rPr>
-      </w:pPr>
-      <w:r>
-        <w:rPr>
-          <w:rFonts w:ascii="Segoe UI" w:hAnsi="Segoe UI" w:cs="Segoe UI"/>
-          <w:sz w:val="28"/>
-          <w:szCs w:val="28"/>
-          <w:lang w:val="de-DE"/>
-        </w:rPr>
-        <w:t>Und statt and (Butz und Rümelin)</w:t>
-      </w:r>
-    </w:p>
-    <w:p>
-      <w:pPr>
-        <w:pStyle w:val="ListParagraph"/>
-        <w:numPr>
-          <w:ilvl w:val="0"/>
-          <w:numId w:val="1"/>
-        </w:numPr>
-        <w:rPr>
-          <w:rFonts w:ascii="Segoe UI" w:hAnsi="Segoe UI" w:cs="Segoe UI"/>
-          <w:sz w:val="28"/>
-          <w:szCs w:val="28"/>
-          <w:lang w:val="de-DE"/>
-        </w:rPr>
-      </w:pPr>
-      <w:r>
-        <w:rPr>
-          <w:rFonts w:ascii="Segoe UI" w:hAnsi="Segoe UI" w:cs="Segoe UI"/>
-          <w:sz w:val="28"/>
-          <w:szCs w:val="28"/>
-          <w:lang w:val="de-DE"/>
-        </w:rPr>
-        <w:t>Listen-Navigation</w:t>
-      </w:r>
-    </w:p>
-    <w:p>
-      <w:pPr>
-        <w:pStyle w:val="ListParagraph"/>
-        <w:numPr>
-          <w:ilvl w:val="0"/>
-          <w:numId w:val="1"/>
-        </w:numPr>
-        <w:rPr>
-          <w:rFonts w:ascii="Segoe UI" w:hAnsi="Segoe UI" w:cs="Segoe UI"/>
-          <w:sz w:val="28"/>
-          <w:szCs w:val="28"/>
-          <w:lang w:val="de-DE"/>
-        </w:rPr>
-      </w:pPr>
-      <w:r>
-        <w:rPr>
-          <w:rFonts w:ascii="Segoe UI" w:hAnsi="Segoe UI" w:cs="Segoe UI"/>
-          <w:sz w:val="28"/>
-          <w:szCs w:val="28"/>
-          <w:lang w:val="de-DE"/>
-        </w:rPr>
-        <w:t>Sprache in der Vergangenheit</w:t>
-      </w:r>
-    </w:p>
-    <w:p>
-      <w:pPr>
-        <w:pStyle w:val="ListParagraph"/>
-        <w:numPr>
-          <w:ilvl w:val="0"/>
-          <w:numId w:val="1"/>
-        </w:numPr>
-        <w:rPr>
-          <w:rFonts w:ascii="Segoe UI" w:hAnsi="Segoe UI" w:cs="Segoe UI"/>
-          <w:sz w:val="28"/>
-          <w:szCs w:val="28"/>
-          <w:lang w:val="de-DE"/>
-        </w:rPr>
-      </w:pPr>
-      <w:r>
-        <w:rPr>
-          <w:rFonts w:ascii="Segoe UI" w:hAnsi="Segoe UI" w:cs="Segoe UI"/>
-          <w:sz w:val="28"/>
-          <w:szCs w:val="28"/>
-          <w:lang w:val="de-DE"/>
-        </w:rPr>
-        <w:t>Warnings entfernen</w:t>
-      </w:r>
-    </w:p>
-    <w:p>
-      <w:pPr>
-        <w:pStyle w:val="ListParagraph"/>
-        <w:numPr>
-          <w:ilvl w:val="0"/>
-          <w:numId w:val="1"/>
-        </w:numPr>
-        <w:rPr>
-          <w:rFonts w:ascii="Segoe UI" w:hAnsi="Segoe UI" w:cs="Segoe UI"/>
-          <w:sz w:val="28"/>
-          <w:szCs w:val="28"/>
-          <w:lang w:val="de-DE"/>
-        </w:rPr>
-      </w:pPr>
+      <w:r>
+        <w:rPr>
+          <w:rFonts w:ascii="Segoe UI" w:hAnsi="Segoe UI" w:cs="Segoe UI"/>
+          <w:sz w:val="28"/>
+          <w:szCs w:val="28"/>
+          <w:lang w:val="de-DE"/>
+        </w:rPr>
+        <w:t>?</w:t>
+      </w:r>
+    </w:p>
+    <w:p>
+      <w:pPr>
+        <w:pStyle w:val="ListParagraph"/>
+        <w:numPr>
+          <w:ilvl w:val="0"/>
+          <w:numId w:val="1"/>
+        </w:numPr>
+        <w:rPr>
+          <w:rFonts w:ascii="Segoe UI" w:hAnsi="Segoe UI" w:cs="Segoe UI"/>
+          <w:sz w:val="28"/>
+          <w:szCs w:val="28"/>
+          <w:lang w:val="de-DE"/>
+        </w:rPr>
+      </w:pPr>
+      <w:r>
+        <w:rPr>
+          <w:rFonts w:ascii="Segoe UI" w:hAnsi="Segoe UI" w:cs="Segoe UI"/>
+          <w:sz w:val="28"/>
+          <w:szCs w:val="28"/>
+          <w:lang w:val="de-DE"/>
+        </w:rPr>
+        <w:t>Boxplot für Vorerfahrung?</w:t>
+      </w:r>
       <w:bookmarkStart w:id="0" w:name="_GoBack"/>
       <w:bookmarkEnd w:id="0"/>
+    </w:p>
+    <w:p>
+      <w:pPr>
+        <w:pStyle w:val="ListParagraph"/>
+        <w:numPr>
+          <w:ilvl w:val="0"/>
+          <w:numId w:val="1"/>
+        </w:numPr>
+        <w:rPr>
+          <w:rFonts w:ascii="Segoe UI" w:hAnsi="Segoe UI" w:cs="Segoe UI"/>
+          <w:sz w:val="28"/>
+          <w:szCs w:val="28"/>
+          <w:lang w:val="de-DE"/>
+        </w:rPr>
+      </w:pPr>
+      <w:r>
+        <w:rPr>
+          <w:rFonts w:ascii="Segoe UI" w:hAnsi="Segoe UI" w:cs="Segoe UI"/>
+          <w:sz w:val="28"/>
+          <w:szCs w:val="28"/>
+          <w:lang w:val="de-DE"/>
+        </w:rPr>
+        <w:t>Evaluierung -&gt; Validierung</w:t>
+      </w:r>
+    </w:p>
+    <w:p>
+      <w:pPr>
+        <w:pStyle w:val="ListParagraph"/>
+        <w:numPr>
+          <w:ilvl w:val="0"/>
+          <w:numId w:val="1"/>
+        </w:numPr>
+        <w:rPr>
+          <w:rFonts w:ascii="Segoe UI" w:hAnsi="Segoe UI" w:cs="Segoe UI"/>
+          <w:sz w:val="28"/>
+          <w:szCs w:val="28"/>
+          <w:lang w:val="de-DE"/>
+        </w:rPr>
+      </w:pPr>
+      <w:r>
+        <w:rPr>
+          <w:rFonts w:ascii="Segoe UI" w:hAnsi="Segoe UI" w:cs="Segoe UI"/>
+          <w:sz w:val="28"/>
+          <w:szCs w:val="28"/>
+          <w:lang w:val="de-DE"/>
+        </w:rPr>
+        <w:t>Und statt and (Butz und Rümelin)</w:t>
+      </w:r>
+    </w:p>
+    <w:p>
+      <w:pPr>
+        <w:pStyle w:val="ListParagraph"/>
+        <w:numPr>
+          <w:ilvl w:val="0"/>
+          <w:numId w:val="1"/>
+        </w:numPr>
+        <w:rPr>
+          <w:rFonts w:ascii="Segoe UI" w:hAnsi="Segoe UI" w:cs="Segoe UI"/>
+          <w:sz w:val="28"/>
+          <w:szCs w:val="28"/>
+          <w:lang w:val="de-DE"/>
+        </w:rPr>
+      </w:pPr>
+      <w:r>
+        <w:rPr>
+          <w:rFonts w:ascii="Segoe UI" w:hAnsi="Segoe UI" w:cs="Segoe UI"/>
+          <w:sz w:val="28"/>
+          <w:szCs w:val="28"/>
+          <w:lang w:val="de-DE"/>
+        </w:rPr>
+        <w:t>Listen-Navigation</w:t>
+      </w:r>
+    </w:p>
+    <w:p>
+      <w:pPr>
+        <w:pStyle w:val="ListParagraph"/>
+        <w:numPr>
+          <w:ilvl w:val="0"/>
+          <w:numId w:val="1"/>
+        </w:numPr>
+        <w:rPr>
+          <w:rFonts w:ascii="Segoe UI" w:hAnsi="Segoe UI" w:cs="Segoe UI"/>
+          <w:sz w:val="28"/>
+          <w:szCs w:val="28"/>
+          <w:lang w:val="de-DE"/>
+        </w:rPr>
+      </w:pPr>
+      <w:r>
+        <w:rPr>
+          <w:rFonts w:ascii="Segoe UI" w:hAnsi="Segoe UI" w:cs="Segoe UI"/>
+          <w:sz w:val="28"/>
+          <w:szCs w:val="28"/>
+          <w:lang w:val="de-DE"/>
+        </w:rPr>
+        <w:t>Sprache in der Vergangenheit</w:t>
+      </w:r>
+    </w:p>
+    <w:p>
+      <w:pPr>
+        <w:pStyle w:val="ListParagraph"/>
+        <w:numPr>
+          <w:ilvl w:val="0"/>
+          <w:numId w:val="1"/>
+        </w:numPr>
+        <w:rPr>
+          <w:rFonts w:ascii="Segoe UI" w:hAnsi="Segoe UI" w:cs="Segoe UI"/>
+          <w:sz w:val="28"/>
+          <w:szCs w:val="28"/>
+          <w:lang w:val="de-DE"/>
+        </w:rPr>
+      </w:pPr>
+      <w:r>
+        <w:rPr>
+          <w:rFonts w:ascii="Segoe UI" w:hAnsi="Segoe UI" w:cs="Segoe UI"/>
+          <w:sz w:val="28"/>
+          <w:szCs w:val="28"/>
+          <w:lang w:val="de-DE"/>
+        </w:rPr>
+        <w:t>Warnings entfernen</w:t>
+      </w:r>
+    </w:p>
+    <w:p>
+      <w:pPr>
+        <w:pStyle w:val="ListParagraph"/>
+        <w:numPr>
+          <w:ilvl w:val="0"/>
+          <w:numId w:val="1"/>
+        </w:numPr>
+        <w:rPr>
+          <w:rFonts w:ascii="Segoe UI" w:hAnsi="Segoe UI" w:cs="Segoe UI"/>
+          <w:sz w:val="28"/>
+          <w:szCs w:val="28"/>
+          <w:lang w:val="de-DE"/>
+        </w:rPr>
+      </w:pPr>
     </w:p>
     <w:p>
       <w:pPr>

</xml_diff>